<commit_message>
mod dans le cat1
</commit_message>
<xml_diff>
--- a/journaux/journal_Gomez_Reina_6226142.docx
+++ b/journaux/journal_Gomez_Reina_6226142.docx
@@ -2,11 +2,1035 @@
 <file path=word/document.xml><?xml version="1.0" encoding="utf-8"?>
 <w:document xmlns:wpc="http://schemas.microsoft.com/office/word/2010/wordprocessingCanvas" xmlns:cx="http://schemas.microsoft.com/office/drawing/2014/chartex" xmlns:cx1="http://schemas.microsoft.com/office/drawing/2015/9/8/chartex" xmlns:cx2="http://schemas.microsoft.com/office/drawing/2015/10/21/chartex" xmlns:cx3="http://schemas.microsoft.com/office/drawing/2016/5/9/chartex" xmlns:cx4="http://schemas.microsoft.com/office/drawing/2016/5/10/chartex" xmlns:cx5="http://schemas.microsoft.com/office/drawing/2016/5/11/chartex" xmlns:cx6="http://schemas.microsoft.com/office/drawing/2016/5/12/chartex" xmlns:cx7="http://schemas.microsoft.com/office/drawing/2016/5/13/chartex" xmlns:cx8="http://schemas.microsoft.com/office/drawing/2016/5/14/chartex" xmlns:mc="http://schemas.openxmlformats.org/markup-compatibility/2006" xmlns:aink="http://schemas.microsoft.com/office/drawing/2016/ink" xmlns:am3d="http://schemas.microsoft.com/office/drawing/2017/model3d" xmlns:o="urn:schemas-microsoft-com:office:office" xmlns:oel="http://schemas.microsoft.com/office/2019/extlst" xmlns:r="http://schemas.openxmlformats.org/officeDocument/2006/relationships" xmlns:m="http://schemas.openxmlformats.org/officeDocument/2006/math" xmlns:v="urn:schemas-microsoft-com:vml" xmlns:wp14="http://schemas.microsoft.com/office/word/2010/wordprocessingDrawing" xmlns:wp="http://schemas.openxmlformats.org/drawingml/2006/wordprocessingDrawing" xmlns:w10="urn:schemas-microsoft-com:office:word" xmlns:w="http://schemas.openxmlformats.org/wordprocessingml/2006/main" xmlns:w14="http://schemas.microsoft.com/office/word/2010/wordml" xmlns:w15="http://schemas.microsoft.com/office/word/2012/wordml" xmlns:w16cex="http://schemas.microsoft.com/office/word/2018/wordml/cex" xmlns:w16cid="http://schemas.microsoft.com/office/word/2016/wordml/cid" xmlns:w16="http://schemas.microsoft.com/office/word/2018/wordml" xmlns:w16sdtdh="http://schemas.microsoft.com/office/word/2020/wordml/sdtdatahash" xmlns:w16se="http://schemas.microsoft.com/office/word/2015/wordml/symex" xmlns:wpg="http://schemas.microsoft.com/office/word/2010/wordprocessingGroup" xmlns:wpi="http://schemas.microsoft.com/office/word/2010/wordprocessingInk" xmlns:wne="http://schemas.microsoft.com/office/word/2006/wordml" xmlns:wps="http://schemas.microsoft.com/office/word/2010/wordprocessingShape" mc:Ignorable="w14 w15 w16se w16cid w16 w16cex w16sdtdh wp14">
   <w:body>
+    <w:p>
+      <w:pPr>
+        <w:jc w:val="center"/>
+        <w:rPr>
+          <w:rFonts w:cstheme="minorHAnsi"/>
+          <w:sz w:val="32"/>
+          <w:szCs w:val="32"/>
+        </w:rPr>
+      </w:pPr>
+      <w:r>
+        <w:rPr>
+          <w:rFonts w:cstheme="minorHAnsi"/>
+          <w:sz w:val="32"/>
+          <w:szCs w:val="32"/>
+        </w:rPr>
+        <w:t>Travail pratique #1 (Partie 1)</w:t>
+      </w:r>
+    </w:p>
+    <w:p>
+      <w:pPr>
+        <w:jc w:val="center"/>
+        <w:rPr>
+          <w:rFonts w:cstheme="minorHAnsi"/>
+          <w:sz w:val="32"/>
+          <w:szCs w:val="32"/>
+        </w:rPr>
+      </w:pPr>
+    </w:p>
+    <w:p>
+      <w:pPr>
+        <w:jc w:val="center"/>
+        <w:rPr>
+          <w:rFonts w:cstheme="minorHAnsi"/>
+          <w:sz w:val="32"/>
+          <w:szCs w:val="32"/>
+        </w:rPr>
+      </w:pPr>
+    </w:p>
+    <w:p>
+      <w:pPr>
+        <w:jc w:val="center"/>
+        <w:rPr>
+          <w:rFonts w:cstheme="minorHAnsi"/>
+          <w:sz w:val="32"/>
+          <w:szCs w:val="32"/>
+        </w:rPr>
+      </w:pPr>
+    </w:p>
+    <w:p>
+      <w:pPr>
+        <w:jc w:val="center"/>
+        <w:rPr>
+          <w:rFonts w:cstheme="minorHAnsi"/>
+          <w:sz w:val="32"/>
+          <w:szCs w:val="32"/>
+        </w:rPr>
+      </w:pPr>
+      <w:r>
+        <w:rPr>
+          <w:rFonts w:cstheme="minorHAnsi"/>
+          <w:sz w:val="32"/>
+          <w:szCs w:val="32"/>
+        </w:rPr>
+        <w:t>Par</w:t>
+      </w:r>
+    </w:p>
+    <w:p>
+      <w:pPr>
+        <w:jc w:val="center"/>
+        <w:rPr>
+          <w:rFonts w:cstheme="minorHAnsi"/>
+          <w:sz w:val="32"/>
+          <w:szCs w:val="32"/>
+        </w:rPr>
+      </w:pPr>
+      <w:r>
+        <w:rPr>
+          <w:rFonts w:cstheme="minorHAnsi"/>
+          <w:sz w:val="32"/>
+          <w:szCs w:val="32"/>
+        </w:rPr>
+        <w:t>Gomez Reina, Maria Camila</w:t>
+      </w:r>
+    </w:p>
+    <w:p>
+      <w:pPr>
+        <w:jc w:val="center"/>
+        <w:rPr>
+          <w:rFonts w:cstheme="minorHAnsi"/>
+          <w:sz w:val="32"/>
+          <w:szCs w:val="32"/>
+        </w:rPr>
+      </w:pPr>
+      <w:r>
+        <w:rPr>
+          <w:rFonts w:cstheme="minorHAnsi"/>
+          <w:sz w:val="32"/>
+          <w:szCs w:val="32"/>
+        </w:rPr>
+        <w:t>6226142</w:t>
+      </w:r>
+    </w:p>
+    <w:p>
+      <w:pPr>
+        <w:jc w:val="center"/>
+        <w:rPr>
+          <w:rFonts w:cstheme="minorHAnsi"/>
+          <w:sz w:val="32"/>
+          <w:szCs w:val="32"/>
+        </w:rPr>
+      </w:pPr>
+    </w:p>
+    <w:p>
+      <w:pPr>
+        <w:jc w:val="center"/>
+        <w:rPr>
+          <w:rFonts w:cstheme="minorHAnsi"/>
+          <w:sz w:val="32"/>
+          <w:szCs w:val="32"/>
+        </w:rPr>
+      </w:pPr>
+    </w:p>
+    <w:p>
+      <w:pPr>
+        <w:jc w:val="center"/>
+        <w:rPr>
+          <w:rFonts w:cstheme="minorHAnsi"/>
+          <w:sz w:val="32"/>
+          <w:szCs w:val="32"/>
+        </w:rPr>
+      </w:pPr>
+    </w:p>
+    <w:p>
+      <w:pPr>
+        <w:jc w:val="center"/>
+        <w:rPr>
+          <w:rFonts w:cstheme="minorHAnsi"/>
+          <w:sz w:val="32"/>
+          <w:szCs w:val="32"/>
+        </w:rPr>
+      </w:pPr>
+      <w:r>
+        <w:rPr>
+          <w:rFonts w:cstheme="minorHAnsi"/>
+          <w:sz w:val="32"/>
+          <w:szCs w:val="32"/>
+        </w:rPr>
+        <w:t>Travail présenté à</w:t>
+      </w:r>
+    </w:p>
+    <w:p>
+      <w:pPr>
+        <w:jc w:val="center"/>
+        <w:rPr>
+          <w:rFonts w:cstheme="minorHAnsi"/>
+          <w:sz w:val="32"/>
+          <w:szCs w:val="32"/>
+        </w:rPr>
+      </w:pPr>
+      <w:r>
+        <w:rPr>
+          <w:rFonts w:cstheme="minorHAnsi"/>
+          <w:sz w:val="32"/>
+          <w:szCs w:val="32"/>
+        </w:rPr>
+        <w:t>Mohammed Salim Meflah</w:t>
+      </w:r>
+    </w:p>
+    <w:p>
+      <w:pPr>
+        <w:jc w:val="center"/>
+        <w:rPr>
+          <w:rFonts w:cstheme="minorHAnsi"/>
+          <w:sz w:val="32"/>
+          <w:szCs w:val="32"/>
+        </w:rPr>
+      </w:pPr>
+      <w:r>
+        <w:rPr>
+          <w:rFonts w:cstheme="minorHAnsi"/>
+          <w:sz w:val="32"/>
+          <w:szCs w:val="32"/>
+        </w:rPr>
+        <w:t>Dans le cadre du cours</w:t>
+      </w:r>
+    </w:p>
+    <w:p>
+      <w:pPr>
+        <w:jc w:val="center"/>
+        <w:rPr>
+          <w:rFonts w:cstheme="minorHAnsi"/>
+          <w:sz w:val="32"/>
+          <w:szCs w:val="32"/>
+        </w:rPr>
+      </w:pPr>
+      <w:r>
+        <w:rPr>
+          <w:rFonts w:cstheme="minorHAnsi"/>
+          <w:sz w:val="32"/>
+          <w:szCs w:val="32"/>
+        </w:rPr>
+        <w:t>Applications Web</w:t>
+      </w:r>
+    </w:p>
+    <w:p>
+      <w:pPr>
+        <w:jc w:val="center"/>
+        <w:rPr>
+          <w:rFonts w:cstheme="minorHAnsi"/>
+          <w:sz w:val="32"/>
+          <w:szCs w:val="32"/>
+        </w:rPr>
+      </w:pPr>
+      <w:r>
+        <w:rPr>
+          <w:rFonts w:cstheme="minorHAnsi"/>
+          <w:sz w:val="32"/>
+          <w:szCs w:val="32"/>
+        </w:rPr>
+        <w:t>Groupe 1</w:t>
+      </w:r>
+    </w:p>
+    <w:p>
+      <w:pPr>
+        <w:jc w:val="center"/>
+        <w:rPr>
+          <w:rFonts w:cstheme="minorHAnsi"/>
+          <w:sz w:val="32"/>
+          <w:szCs w:val="32"/>
+        </w:rPr>
+      </w:pPr>
+    </w:p>
+    <w:p>
+      <w:pPr>
+        <w:jc w:val="center"/>
+        <w:rPr>
+          <w:rFonts w:cstheme="minorHAnsi"/>
+          <w:sz w:val="32"/>
+          <w:szCs w:val="32"/>
+        </w:rPr>
+      </w:pPr>
+    </w:p>
+    <w:p>
+      <w:pPr>
+        <w:jc w:val="center"/>
+        <w:rPr>
+          <w:rFonts w:cstheme="minorHAnsi"/>
+          <w:sz w:val="32"/>
+          <w:szCs w:val="32"/>
+        </w:rPr>
+      </w:pPr>
+    </w:p>
+    <w:p>
+      <w:pPr>
+        <w:jc w:val="center"/>
+        <w:rPr>
+          <w:rFonts w:cstheme="minorHAnsi"/>
+          <w:sz w:val="32"/>
+          <w:szCs w:val="32"/>
+        </w:rPr>
+      </w:pPr>
+      <w:r>
+        <w:rPr>
+          <w:rFonts w:cstheme="minorHAnsi"/>
+          <w:sz w:val="32"/>
+          <w:szCs w:val="32"/>
+        </w:rPr>
+        <w:t>Collège Bois de Boulogne</w:t>
+      </w:r>
+    </w:p>
+    <w:p>
+      <w:pPr>
+        <w:jc w:val="center"/>
+        <w:rPr>
+          <w:rFonts w:ascii="Times New Roman" w:hAnsi="Times New Roman" w:cs="Times New Roman"/>
+          <w:sz w:val="32"/>
+          <w:szCs w:val="32"/>
+        </w:rPr>
+      </w:pPr>
+      <w:r>
+        <w:rPr>
+          <w:rFonts w:cstheme="minorHAnsi"/>
+          <w:sz w:val="32"/>
+          <w:szCs w:val="32"/>
+        </w:rPr>
+        <w:t>29 février 2024</w:t>
+      </w:r>
+    </w:p>
+    <w:p>
+      <w:pPr>
+        <w:jc w:val="center"/>
+        <w:rPr>
+          <w:sz w:val="32"/>
+          <w:szCs w:val="32"/>
+        </w:rPr>
+      </w:pPr>
+    </w:p>
+    <w:p>
+      <w:pPr>
+        <w:rPr>
+          <w:sz w:val="32"/>
+          <w:szCs w:val="32"/>
+        </w:rPr>
+      </w:pPr>
+      <w:r>
+        <w:rPr>
+          <w:rFonts w:cs="Arial"/>
+          <w:noProof/>
+        </w:rPr>
+        <w:drawing>
+          <wp:inline distT="0" distB="0" distL="0" distR="0" wp14:anchorId="248E6835" wp14:editId="2F94E699">
+            <wp:extent cx="1893570" cy="273050"/>
+            <wp:effectExtent l="0" t="0" r="0" b="0"/>
+            <wp:docPr id="278164404" name="Picture 1" descr="Bienvenue au Collège de Bois-de-Boulogne - Accueil Plus"/>
+            <wp:cNvGraphicFramePr>
+              <a:graphicFrameLocks xmlns:a="http://schemas.openxmlformats.org/drawingml/2006/main" noChangeAspect="1"/>
+            </wp:cNvGraphicFramePr>
+            <a:graphic xmlns:a="http://schemas.openxmlformats.org/drawingml/2006/main">
+              <a:graphicData uri="http://schemas.openxmlformats.org/drawingml/2006/picture">
+                <pic:pic xmlns:pic="http://schemas.openxmlformats.org/drawingml/2006/picture">
+                  <pic:nvPicPr>
+                    <pic:cNvPr id="0" name="Picture 1" descr="Bienvenue au Collège de Bois-de-Boulogne - Accueil Plus"/>
+                    <pic:cNvPicPr>
+                      <a:picLocks noChangeAspect="1" noChangeArrowheads="1"/>
+                    </pic:cNvPicPr>
+                  </pic:nvPicPr>
+                  <pic:blipFill>
+                    <a:blip r:embed="rId4" cstate="print">
+                      <a:extLst>
+                        <a:ext uri="{28A0092B-C50C-407E-A947-70E740481C1C}">
+                          <a14:useLocalDpi xmlns:a14="http://schemas.microsoft.com/office/drawing/2010/main" val="0"/>
+                        </a:ext>
+                      </a:extLst>
+                    </a:blip>
+                    <a:srcRect/>
+                    <a:stretch>
+                      <a:fillRect/>
+                    </a:stretch>
+                  </pic:blipFill>
+                  <pic:spPr bwMode="auto">
+                    <a:xfrm>
+                      <a:off x="0" y="0"/>
+                      <a:ext cx="1893570" cy="273050"/>
+                    </a:xfrm>
+                    <a:prstGeom prst="rect">
+                      <a:avLst/>
+                    </a:prstGeom>
+                    <a:noFill/>
+                    <a:ln>
+                      <a:noFill/>
+                    </a:ln>
+                  </pic:spPr>
+                </pic:pic>
+              </a:graphicData>
+            </a:graphic>
+          </wp:inline>
+        </w:drawing>
+      </w:r>
+    </w:p>
+    <w:sdt>
+      <w:sdtPr>
+        <w:rPr>
+          <w:rFonts w:asciiTheme="minorHAnsi" w:eastAsiaTheme="minorHAnsi" w:hAnsiTheme="minorHAnsi" w:cstheme="minorBidi"/>
+          <w:color w:val="auto"/>
+          <w:sz w:val="22"/>
+          <w:szCs w:val="22"/>
+          <w:lang w:val="fr-CA"/>
+        </w:rPr>
+        <w:id w:val="515962263"/>
+        <w:docPartObj>
+          <w:docPartGallery w:val="Table of Contents"/>
+          <w:docPartUnique/>
+        </w:docPartObj>
+      </w:sdtPr>
+      <w:sdtEndPr>
+        <w:rPr>
+          <w:b/>
+          <w:bCs/>
+          <w:noProof/>
+        </w:rPr>
+      </w:sdtEndPr>
+      <w:sdtContent>
+        <w:p>
+          <w:pPr>
+            <w:pStyle w:val="En-ttedetabledesmatires"/>
+          </w:pPr>
+          <w:r>
+            <w:t>Table des matières</w:t>
+          </w:r>
+        </w:p>
+        <w:p>
+          <w:pPr>
+            <w:pStyle w:val="TM1"/>
+            <w:tabs>
+              <w:tab w:val="right" w:leader="dot" w:pos="9350"/>
+            </w:tabs>
+            <w:rPr>
+              <w:rFonts w:eastAsiaTheme="minorEastAsia"/>
+              <w:noProof/>
+              <w:kern w:val="2"/>
+              <w:lang w:val="en-CA" w:eastAsia="en-CA"/>
+              <w14:ligatures w14:val="standardContextual"/>
+            </w:rPr>
+          </w:pPr>
+          <w:r>
+            <w:fldChar w:fldCharType="begin"/>
+          </w:r>
+          <w:r>
+            <w:instrText xml:space="preserve"> TOC \o "1-3" \h \z \u </w:instrText>
+          </w:r>
+          <w:r>
+            <w:fldChar w:fldCharType="separate"/>
+          </w:r>
+          <w:hyperlink w:anchor="_Toc159602972" w:history="1">
+            <w:r>
+              <w:rPr>
+                <w:rStyle w:val="Lienhypertexte"/>
+                <w:noProof/>
+              </w:rPr>
+              <w:t>Défis rencontrés</w:t>
+            </w:r>
+            <w:r>
+              <w:rPr>
+                <w:noProof/>
+                <w:webHidden/>
+              </w:rPr>
+              <w:tab/>
+            </w:r>
+            <w:r>
+              <w:rPr>
+                <w:noProof/>
+                <w:webHidden/>
+              </w:rPr>
+              <w:fldChar w:fldCharType="begin"/>
+            </w:r>
+            <w:r>
+              <w:rPr>
+                <w:noProof/>
+                <w:webHidden/>
+              </w:rPr>
+              <w:instrText xml:space="preserve"> PAGEREF _Toc159602972 \h </w:instrText>
+            </w:r>
+            <w:r>
+              <w:rPr>
+                <w:noProof/>
+                <w:webHidden/>
+              </w:rPr>
+            </w:r>
+            <w:r>
+              <w:rPr>
+                <w:noProof/>
+                <w:webHidden/>
+              </w:rPr>
+              <w:fldChar w:fldCharType="separate"/>
+            </w:r>
+            <w:r>
+              <w:rPr>
+                <w:noProof/>
+                <w:webHidden/>
+              </w:rPr>
+              <w:t>3</w:t>
+            </w:r>
+            <w:r>
+              <w:rPr>
+                <w:noProof/>
+                <w:webHidden/>
+              </w:rPr>
+              <w:fldChar w:fldCharType="end"/>
+            </w:r>
+          </w:hyperlink>
+        </w:p>
+        <w:p>
+          <w:pPr>
+            <w:pStyle w:val="TM2"/>
+            <w:tabs>
+              <w:tab w:val="right" w:leader="dot" w:pos="9350"/>
+            </w:tabs>
+            <w:rPr>
+              <w:rFonts w:eastAsiaTheme="minorEastAsia"/>
+              <w:noProof/>
+              <w:kern w:val="2"/>
+              <w:lang w:val="en-CA" w:eastAsia="en-CA"/>
+              <w14:ligatures w14:val="standardContextual"/>
+            </w:rPr>
+          </w:pPr>
+          <w:hyperlink w:anchor="_Toc159602973" w:history="1">
+            <w:r>
+              <w:rPr>
+                <w:rStyle w:val="Lienhypertexte"/>
+                <w:noProof/>
+              </w:rPr>
+              <w:t>Défi 1</w:t>
+            </w:r>
+            <w:r>
+              <w:rPr>
+                <w:noProof/>
+                <w:webHidden/>
+              </w:rPr>
+              <w:tab/>
+            </w:r>
+            <w:r>
+              <w:rPr>
+                <w:noProof/>
+                <w:webHidden/>
+              </w:rPr>
+              <w:fldChar w:fldCharType="begin"/>
+            </w:r>
+            <w:r>
+              <w:rPr>
+                <w:noProof/>
+                <w:webHidden/>
+              </w:rPr>
+              <w:instrText xml:space="preserve"> PAGEREF _Toc159602973 \h </w:instrText>
+            </w:r>
+            <w:r>
+              <w:rPr>
+                <w:noProof/>
+                <w:webHidden/>
+              </w:rPr>
+            </w:r>
+            <w:r>
+              <w:rPr>
+                <w:noProof/>
+                <w:webHidden/>
+              </w:rPr>
+              <w:fldChar w:fldCharType="separate"/>
+            </w:r>
+            <w:r>
+              <w:rPr>
+                <w:noProof/>
+                <w:webHidden/>
+              </w:rPr>
+              <w:t>3</w:t>
+            </w:r>
+            <w:r>
+              <w:rPr>
+                <w:noProof/>
+                <w:webHidden/>
+              </w:rPr>
+              <w:fldChar w:fldCharType="end"/>
+            </w:r>
+          </w:hyperlink>
+        </w:p>
+        <w:p>
+          <w:pPr>
+            <w:pStyle w:val="TM2"/>
+            <w:tabs>
+              <w:tab w:val="right" w:leader="dot" w:pos="9350"/>
+            </w:tabs>
+            <w:rPr>
+              <w:rFonts w:eastAsiaTheme="minorEastAsia"/>
+              <w:noProof/>
+              <w:kern w:val="2"/>
+              <w:lang w:val="en-CA" w:eastAsia="en-CA"/>
+              <w14:ligatures w14:val="standardContextual"/>
+            </w:rPr>
+          </w:pPr>
+          <w:hyperlink w:anchor="_Toc159602974" w:history="1">
+            <w:r>
+              <w:rPr>
+                <w:rStyle w:val="Lienhypertexte"/>
+                <w:noProof/>
+              </w:rPr>
+              <w:t>Défi 2</w:t>
+            </w:r>
+            <w:r>
+              <w:rPr>
+                <w:noProof/>
+                <w:webHidden/>
+              </w:rPr>
+              <w:tab/>
+            </w:r>
+            <w:r>
+              <w:rPr>
+                <w:noProof/>
+                <w:webHidden/>
+              </w:rPr>
+              <w:fldChar w:fldCharType="begin"/>
+            </w:r>
+            <w:r>
+              <w:rPr>
+                <w:noProof/>
+                <w:webHidden/>
+              </w:rPr>
+              <w:instrText xml:space="preserve"> PAGEREF _Toc159602974 \h </w:instrText>
+            </w:r>
+            <w:r>
+              <w:rPr>
+                <w:noProof/>
+                <w:webHidden/>
+              </w:rPr>
+            </w:r>
+            <w:r>
+              <w:rPr>
+                <w:noProof/>
+                <w:webHidden/>
+              </w:rPr>
+              <w:fldChar w:fldCharType="separate"/>
+            </w:r>
+            <w:r>
+              <w:rPr>
+                <w:noProof/>
+                <w:webHidden/>
+              </w:rPr>
+              <w:t>3</w:t>
+            </w:r>
+            <w:r>
+              <w:rPr>
+                <w:noProof/>
+                <w:webHidden/>
+              </w:rPr>
+              <w:fldChar w:fldCharType="end"/>
+            </w:r>
+          </w:hyperlink>
+        </w:p>
+        <w:p>
+          <w:pPr>
+            <w:pStyle w:val="TM1"/>
+            <w:tabs>
+              <w:tab w:val="right" w:leader="dot" w:pos="9350"/>
+            </w:tabs>
+            <w:rPr>
+              <w:rFonts w:eastAsiaTheme="minorEastAsia"/>
+              <w:noProof/>
+              <w:kern w:val="2"/>
+              <w:lang w:val="en-CA" w:eastAsia="en-CA"/>
+              <w14:ligatures w14:val="standardContextual"/>
+            </w:rPr>
+          </w:pPr>
+          <w:hyperlink w:anchor="_Toc159602975" w:history="1">
+            <w:r>
+              <w:rPr>
+                <w:rStyle w:val="Lienhypertexte"/>
+                <w:noProof/>
+              </w:rPr>
+              <w:t>Acquisition de connaissances</w:t>
+            </w:r>
+            <w:r>
+              <w:rPr>
+                <w:noProof/>
+                <w:webHidden/>
+              </w:rPr>
+              <w:tab/>
+            </w:r>
+            <w:r>
+              <w:rPr>
+                <w:noProof/>
+                <w:webHidden/>
+              </w:rPr>
+              <w:fldChar w:fldCharType="begin"/>
+            </w:r>
+            <w:r>
+              <w:rPr>
+                <w:noProof/>
+                <w:webHidden/>
+              </w:rPr>
+              <w:instrText xml:space="preserve"> PAGEREF _Toc159602975 \h </w:instrText>
+            </w:r>
+            <w:r>
+              <w:rPr>
+                <w:noProof/>
+                <w:webHidden/>
+              </w:rPr>
+            </w:r>
+            <w:r>
+              <w:rPr>
+                <w:noProof/>
+                <w:webHidden/>
+              </w:rPr>
+              <w:fldChar w:fldCharType="separate"/>
+            </w:r>
+            <w:r>
+              <w:rPr>
+                <w:noProof/>
+                <w:webHidden/>
+              </w:rPr>
+              <w:t>3</w:t>
+            </w:r>
+            <w:r>
+              <w:rPr>
+                <w:noProof/>
+                <w:webHidden/>
+              </w:rPr>
+              <w:fldChar w:fldCharType="end"/>
+            </w:r>
+          </w:hyperlink>
+        </w:p>
+        <w:p>
+          <w:pPr>
+            <w:pStyle w:val="TM2"/>
+            <w:tabs>
+              <w:tab w:val="right" w:leader="dot" w:pos="9350"/>
+            </w:tabs>
+            <w:rPr>
+              <w:rFonts w:eastAsiaTheme="minorEastAsia"/>
+              <w:noProof/>
+              <w:kern w:val="2"/>
+              <w:lang w:val="en-CA" w:eastAsia="en-CA"/>
+              <w14:ligatures w14:val="standardContextual"/>
+            </w:rPr>
+          </w:pPr>
+          <w:hyperlink w:anchor="_Toc159602976" w:history="1">
+            <w:r>
+              <w:rPr>
+                <w:rStyle w:val="Lienhypertexte"/>
+                <w:noProof/>
+              </w:rPr>
+              <w:t>Acquisition 1</w:t>
+            </w:r>
+            <w:r>
+              <w:rPr>
+                <w:noProof/>
+                <w:webHidden/>
+              </w:rPr>
+              <w:tab/>
+            </w:r>
+            <w:r>
+              <w:rPr>
+                <w:noProof/>
+                <w:webHidden/>
+              </w:rPr>
+              <w:fldChar w:fldCharType="begin"/>
+            </w:r>
+            <w:r>
+              <w:rPr>
+                <w:noProof/>
+                <w:webHidden/>
+              </w:rPr>
+              <w:instrText xml:space="preserve"> PAGEREF _Toc159602976 \h </w:instrText>
+            </w:r>
+            <w:r>
+              <w:rPr>
+                <w:noProof/>
+                <w:webHidden/>
+              </w:rPr>
+            </w:r>
+            <w:r>
+              <w:rPr>
+                <w:noProof/>
+                <w:webHidden/>
+              </w:rPr>
+              <w:fldChar w:fldCharType="separate"/>
+            </w:r>
+            <w:r>
+              <w:rPr>
+                <w:noProof/>
+                <w:webHidden/>
+              </w:rPr>
+              <w:t>3</w:t>
+            </w:r>
+            <w:r>
+              <w:rPr>
+                <w:noProof/>
+                <w:webHidden/>
+              </w:rPr>
+              <w:fldChar w:fldCharType="end"/>
+            </w:r>
+          </w:hyperlink>
+        </w:p>
+        <w:p>
+          <w:pPr>
+            <w:pStyle w:val="TM2"/>
+            <w:tabs>
+              <w:tab w:val="right" w:leader="dot" w:pos="9350"/>
+            </w:tabs>
+            <w:rPr>
+              <w:rFonts w:eastAsiaTheme="minorEastAsia"/>
+              <w:noProof/>
+              <w:kern w:val="2"/>
+              <w:lang w:val="en-CA" w:eastAsia="en-CA"/>
+              <w14:ligatures w14:val="standardContextual"/>
+            </w:rPr>
+          </w:pPr>
+          <w:hyperlink w:anchor="_Toc159602977" w:history="1">
+            <w:r>
+              <w:rPr>
+                <w:rStyle w:val="Lienhypertexte"/>
+                <w:noProof/>
+              </w:rPr>
+              <w:t>Acquisition 2</w:t>
+            </w:r>
+            <w:r>
+              <w:rPr>
+                <w:noProof/>
+                <w:webHidden/>
+              </w:rPr>
+              <w:tab/>
+            </w:r>
+            <w:r>
+              <w:rPr>
+                <w:noProof/>
+                <w:webHidden/>
+              </w:rPr>
+              <w:fldChar w:fldCharType="begin"/>
+            </w:r>
+            <w:r>
+              <w:rPr>
+                <w:noProof/>
+                <w:webHidden/>
+              </w:rPr>
+              <w:instrText xml:space="preserve"> PAGEREF _Toc159602977 \h </w:instrText>
+            </w:r>
+            <w:r>
+              <w:rPr>
+                <w:noProof/>
+                <w:webHidden/>
+              </w:rPr>
+            </w:r>
+            <w:r>
+              <w:rPr>
+                <w:noProof/>
+                <w:webHidden/>
+              </w:rPr>
+              <w:fldChar w:fldCharType="separate"/>
+            </w:r>
+            <w:r>
+              <w:rPr>
+                <w:noProof/>
+                <w:webHidden/>
+              </w:rPr>
+              <w:t>3</w:t>
+            </w:r>
+            <w:r>
+              <w:rPr>
+                <w:noProof/>
+                <w:webHidden/>
+              </w:rPr>
+              <w:fldChar w:fldCharType="end"/>
+            </w:r>
+          </w:hyperlink>
+        </w:p>
+        <w:p>
+          <w:pPr>
+            <w:pStyle w:val="TM1"/>
+            <w:tabs>
+              <w:tab w:val="right" w:leader="dot" w:pos="9350"/>
+            </w:tabs>
+            <w:rPr>
+              <w:rFonts w:eastAsiaTheme="minorEastAsia"/>
+              <w:noProof/>
+              <w:kern w:val="2"/>
+              <w:lang w:val="en-CA" w:eastAsia="en-CA"/>
+              <w14:ligatures w14:val="standardContextual"/>
+            </w:rPr>
+          </w:pPr>
+          <w:hyperlink w:anchor="_Toc159602978" w:history="1">
+            <w:r>
+              <w:rPr>
+                <w:rStyle w:val="Lienhypertexte"/>
+                <w:noProof/>
+              </w:rPr>
+              <w:t>Captures d’écrans (git reflog)</w:t>
+            </w:r>
+            <w:r>
+              <w:rPr>
+                <w:noProof/>
+                <w:webHidden/>
+              </w:rPr>
+              <w:tab/>
+            </w:r>
+            <w:r>
+              <w:rPr>
+                <w:noProof/>
+                <w:webHidden/>
+              </w:rPr>
+              <w:fldChar w:fldCharType="begin"/>
+            </w:r>
+            <w:r>
+              <w:rPr>
+                <w:noProof/>
+                <w:webHidden/>
+              </w:rPr>
+              <w:instrText xml:space="preserve"> PAGEREF _Toc159602978 \h </w:instrText>
+            </w:r>
+            <w:r>
+              <w:rPr>
+                <w:noProof/>
+                <w:webHidden/>
+              </w:rPr>
+            </w:r>
+            <w:r>
+              <w:rPr>
+                <w:noProof/>
+                <w:webHidden/>
+              </w:rPr>
+              <w:fldChar w:fldCharType="separate"/>
+            </w:r>
+            <w:r>
+              <w:rPr>
+                <w:noProof/>
+                <w:webHidden/>
+              </w:rPr>
+              <w:t>3</w:t>
+            </w:r>
+            <w:r>
+              <w:rPr>
+                <w:noProof/>
+                <w:webHidden/>
+              </w:rPr>
+              <w:fldChar w:fldCharType="end"/>
+            </w:r>
+          </w:hyperlink>
+        </w:p>
+        <w:p>
+          <w:r>
+            <w:rPr>
+              <w:b/>
+              <w:bCs/>
+              <w:noProof/>
+            </w:rPr>
+            <w:fldChar w:fldCharType="end"/>
+          </w:r>
+        </w:p>
+      </w:sdtContent>
+    </w:sdt>
+    <w:p>
+      <w:pPr>
+        <w:spacing w:line="259" w:lineRule="auto"/>
+        <w:rPr>
+          <w:rFonts w:asciiTheme="majorHAnsi" w:eastAsiaTheme="majorEastAsia" w:hAnsiTheme="majorHAnsi" w:cstheme="majorBidi"/>
+          <w:color w:val="0F4761" w:themeColor="accent1" w:themeShade="BF"/>
+          <w:sz w:val="32"/>
+          <w:szCs w:val="32"/>
+        </w:rPr>
+      </w:pPr>
+      <w:r>
+        <w:br w:type="page"/>
+      </w:r>
+    </w:p>
+    <w:p>
+      <w:pPr>
+        <w:pStyle w:val="Titre1"/>
+      </w:pPr>
+      <w:bookmarkStart w:id="0" w:name="_Toc159602972"/>
+      <w:r>
+        <w:lastRenderedPageBreak/>
+        <w:t>Défis rencontrés</w:t>
+      </w:r>
+      <w:bookmarkEnd w:id="0"/>
+    </w:p>
+    <w:p>
+      <w:pPr>
+        <w:pStyle w:val="Titre2"/>
+      </w:pPr>
+      <w:bookmarkStart w:id="1" w:name="_Toc159602973"/>
+      <w:r>
+        <w:t>Défi 1</w:t>
+      </w:r>
+      <w:bookmarkEnd w:id="1"/>
+    </w:p>
+    <w:p/>
+    <w:p>
+      <w:pPr>
+        <w:pStyle w:val="Titre2"/>
+      </w:pPr>
+      <w:bookmarkStart w:id="2" w:name="_Toc159602974"/>
+      <w:r>
+        <w:t>Défi 2</w:t>
+      </w:r>
+      <w:bookmarkEnd w:id="2"/>
+    </w:p>
+    <w:p>
+      <w:pPr>
+        <w:spacing w:line="259" w:lineRule="auto"/>
+      </w:pPr>
+      <w:r>
+        <w:br w:type="page"/>
+      </w:r>
+    </w:p>
+    <w:p>
+      <w:pPr>
+        <w:pStyle w:val="Titre1"/>
+      </w:pPr>
+      <w:bookmarkStart w:id="3" w:name="_Toc159602975"/>
+      <w:r>
+        <w:lastRenderedPageBreak/>
+        <w:t>Acquisition de connaissances</w:t>
+      </w:r>
+      <w:bookmarkEnd w:id="3"/>
+      <w:r>
+        <w:t xml:space="preserve"> </w:t>
+      </w:r>
+    </w:p>
+    <w:p>
+      <w:pPr>
+        <w:pStyle w:val="Titre2"/>
+      </w:pPr>
+      <w:bookmarkStart w:id="4" w:name="_Toc159602976"/>
+      <w:r>
+        <w:t>Acquisition 1</w:t>
+      </w:r>
+      <w:bookmarkEnd w:id="4"/>
+    </w:p>
+    <w:p/>
+    <w:p>
+      <w:pPr>
+        <w:pStyle w:val="Titre2"/>
+      </w:pPr>
+      <w:bookmarkStart w:id="5" w:name="_Toc159602977"/>
+      <w:r>
+        <w:t>Acquisition 2</w:t>
+      </w:r>
+      <w:bookmarkEnd w:id="5"/>
+    </w:p>
+    <w:p>
+      <w:pPr>
+        <w:spacing w:line="259" w:lineRule="auto"/>
+      </w:pPr>
+      <w:r>
+        <w:br w:type="page"/>
+      </w:r>
+    </w:p>
+    <w:p>
+      <w:pPr>
+        <w:pStyle w:val="Titre1"/>
+      </w:pPr>
+      <w:bookmarkStart w:id="6" w:name="_Toc159602978"/>
+      <w:r>
+        <w:lastRenderedPageBreak/>
+        <w:t>Captures d’écrans (git reflog)</w:t>
+      </w:r>
+      <w:bookmarkEnd w:id="6"/>
+    </w:p>
+    <w:p/>
     <w:p/>
     <w:sectPr>
       <w:pgSz w:w="12240" w:h="15840"/>
-      <w:pgMar w:top="1417" w:right="1417" w:bottom="1417" w:left="1417" w:header="708" w:footer="708" w:gutter="0"/>
-      <w:cols w:space="708"/>
+      <w:pgMar w:top="1440" w:right="1440" w:bottom="1440" w:left="1440" w:header="720" w:footer="720" w:gutter="0"/>
+      <w:cols w:space="720"/>
       <w:docGrid w:linePitch="360"/>
     </w:sectPr>
   </w:body>
@@ -413,6 +1437,14 @@
   <w:style w:type="paragraph" w:default="1" w:styleId="Normal">
     <w:name w:val="Normal"/>
     <w:qFormat/>
+    <w:rsid w:val="00801576"/>
+    <w:pPr>
+      <w:spacing w:line="256" w:lineRule="auto"/>
+    </w:pPr>
+    <w:rPr>
+      <w:kern w:val="0"/>
+      <w14:ligatures w14:val="none"/>
+    </w:rPr>
   </w:style>
   <w:style w:type="paragraph" w:styleId="Titre1">
     <w:name w:val="heading 1"/>
@@ -425,14 +1457,16 @@
     <w:pPr>
       <w:keepNext/>
       <w:keepLines/>
-      <w:spacing w:before="360" w:after="80"/>
+      <w:spacing w:before="360" w:after="80" w:line="259" w:lineRule="auto"/>
       <w:outlineLvl w:val="0"/>
     </w:pPr>
     <w:rPr>
       <w:rFonts w:asciiTheme="majorHAnsi" w:eastAsiaTheme="majorEastAsia" w:hAnsiTheme="majorHAnsi" w:cstheme="majorBidi"/>
       <w:color w:val="0F4761" w:themeColor="accent1" w:themeShade="BF"/>
+      <w:kern w:val="2"/>
       <w:sz w:val="40"/>
       <w:szCs w:val="40"/>
+      <w14:ligatures w14:val="standardContextual"/>
     </w:rPr>
   </w:style>
   <w:style w:type="paragraph" w:styleId="Titre2">
@@ -441,21 +1475,22 @@
     <w:next w:val="Normal"/>
     <w:link w:val="Titre2Car"/>
     <w:uiPriority w:val="9"/>
-    <w:semiHidden/>
     <w:unhideWhenUsed/>
     <w:qFormat/>
     <w:rsid w:val="00AD52B7"/>
     <w:pPr>
       <w:keepNext/>
       <w:keepLines/>
-      <w:spacing w:before="160" w:after="80"/>
+      <w:spacing w:before="160" w:after="80" w:line="259" w:lineRule="auto"/>
       <w:outlineLvl w:val="1"/>
     </w:pPr>
     <w:rPr>
       <w:rFonts w:asciiTheme="majorHAnsi" w:eastAsiaTheme="majorEastAsia" w:hAnsiTheme="majorHAnsi" w:cstheme="majorBidi"/>
       <w:color w:val="0F4761" w:themeColor="accent1" w:themeShade="BF"/>
+      <w:kern w:val="2"/>
       <w:sz w:val="32"/>
       <w:szCs w:val="32"/>
+      <w14:ligatures w14:val="standardContextual"/>
     </w:rPr>
   </w:style>
   <w:style w:type="paragraph" w:styleId="Titre3">
@@ -471,14 +1506,16 @@
     <w:pPr>
       <w:keepNext/>
       <w:keepLines/>
-      <w:spacing w:before="160" w:after="80"/>
+      <w:spacing w:before="160" w:after="80" w:line="259" w:lineRule="auto"/>
       <w:outlineLvl w:val="2"/>
     </w:pPr>
     <w:rPr>
       <w:rFonts w:eastAsiaTheme="majorEastAsia" w:cstheme="majorBidi"/>
       <w:color w:val="0F4761" w:themeColor="accent1" w:themeShade="BF"/>
+      <w:kern w:val="2"/>
       <w:sz w:val="28"/>
       <w:szCs w:val="28"/>
+      <w14:ligatures w14:val="standardContextual"/>
     </w:rPr>
   </w:style>
   <w:style w:type="paragraph" w:styleId="Titre4">
@@ -494,7 +1531,7 @@
     <w:pPr>
       <w:keepNext/>
       <w:keepLines/>
-      <w:spacing w:before="80" w:after="40"/>
+      <w:spacing w:before="80" w:after="40" w:line="259" w:lineRule="auto"/>
       <w:outlineLvl w:val="3"/>
     </w:pPr>
     <w:rPr>
@@ -502,6 +1539,8 @@
       <w:i/>
       <w:iCs/>
       <w:color w:val="0F4761" w:themeColor="accent1" w:themeShade="BF"/>
+      <w:kern w:val="2"/>
+      <w14:ligatures w14:val="standardContextual"/>
     </w:rPr>
   </w:style>
   <w:style w:type="paragraph" w:styleId="Titre5">
@@ -517,12 +1556,14 @@
     <w:pPr>
       <w:keepNext/>
       <w:keepLines/>
-      <w:spacing w:before="80" w:after="40"/>
+      <w:spacing w:before="80" w:after="40" w:line="259" w:lineRule="auto"/>
       <w:outlineLvl w:val="4"/>
     </w:pPr>
     <w:rPr>
       <w:rFonts w:eastAsiaTheme="majorEastAsia" w:cstheme="majorBidi"/>
       <w:color w:val="0F4761" w:themeColor="accent1" w:themeShade="BF"/>
+      <w:kern w:val="2"/>
+      <w14:ligatures w14:val="standardContextual"/>
     </w:rPr>
   </w:style>
   <w:style w:type="paragraph" w:styleId="Titre6">
@@ -538,7 +1579,7 @@
     <w:pPr>
       <w:keepNext/>
       <w:keepLines/>
-      <w:spacing w:before="40" w:after="0"/>
+      <w:spacing w:before="40" w:after="0" w:line="259" w:lineRule="auto"/>
       <w:outlineLvl w:val="5"/>
     </w:pPr>
     <w:rPr>
@@ -546,6 +1587,8 @@
       <w:i/>
       <w:iCs/>
       <w:color w:val="595959" w:themeColor="text1" w:themeTint="A6"/>
+      <w:kern w:val="2"/>
+      <w14:ligatures w14:val="standardContextual"/>
     </w:rPr>
   </w:style>
   <w:style w:type="paragraph" w:styleId="Titre7">
@@ -561,12 +1604,14 @@
     <w:pPr>
       <w:keepNext/>
       <w:keepLines/>
-      <w:spacing w:before="40" w:after="0"/>
+      <w:spacing w:before="40" w:after="0" w:line="259" w:lineRule="auto"/>
       <w:outlineLvl w:val="6"/>
     </w:pPr>
     <w:rPr>
       <w:rFonts w:eastAsiaTheme="majorEastAsia" w:cstheme="majorBidi"/>
       <w:color w:val="595959" w:themeColor="text1" w:themeTint="A6"/>
+      <w:kern w:val="2"/>
+      <w14:ligatures w14:val="standardContextual"/>
     </w:rPr>
   </w:style>
   <w:style w:type="paragraph" w:styleId="Titre8">
@@ -582,7 +1627,7 @@
     <w:pPr>
       <w:keepNext/>
       <w:keepLines/>
-      <w:spacing w:after="0"/>
+      <w:spacing w:after="0" w:line="259" w:lineRule="auto"/>
       <w:outlineLvl w:val="7"/>
     </w:pPr>
     <w:rPr>
@@ -590,6 +1635,8 @@
       <w:i/>
       <w:iCs/>
       <w:color w:val="272727" w:themeColor="text1" w:themeTint="D8"/>
+      <w:kern w:val="2"/>
+      <w14:ligatures w14:val="standardContextual"/>
     </w:rPr>
   </w:style>
   <w:style w:type="paragraph" w:styleId="Titre9">
@@ -605,12 +1652,14 @@
     <w:pPr>
       <w:keepNext/>
       <w:keepLines/>
-      <w:spacing w:after="0"/>
+      <w:spacing w:after="0" w:line="259" w:lineRule="auto"/>
       <w:outlineLvl w:val="8"/>
     </w:pPr>
     <w:rPr>
       <w:rFonts w:eastAsiaTheme="majorEastAsia" w:cstheme="majorBidi"/>
       <w:color w:val="272727" w:themeColor="text1" w:themeTint="D8"/>
+      <w:kern w:val="2"/>
+      <w14:ligatures w14:val="standardContextual"/>
     </w:rPr>
   </w:style>
   <w:style w:type="character" w:default="1" w:styleId="Policepardfaut">
@@ -658,7 +1707,6 @@
     <w:basedOn w:val="Policepardfaut"/>
     <w:link w:val="Titre2"/>
     <w:uiPriority w:val="9"/>
-    <w:semiHidden/>
     <w:rsid w:val="00AD52B7"/>
     <w:rPr>
       <w:rFonts w:asciiTheme="majorHAnsi" w:eastAsiaTheme="majorEastAsia" w:hAnsiTheme="majorHAnsi" w:cstheme="majorBidi"/>
@@ -777,6 +1825,7 @@
       <w:kern w:val="28"/>
       <w:sz w:val="56"/>
       <w:szCs w:val="56"/>
+      <w14:ligatures w14:val="standardContextual"/>
     </w:rPr>
   </w:style>
   <w:style w:type="character" w:customStyle="1" w:styleId="TitreCar">
@@ -805,13 +1854,16 @@
       <w:numPr>
         <w:ilvl w:val="1"/>
       </w:numPr>
+      <w:spacing w:line="259" w:lineRule="auto"/>
     </w:pPr>
     <w:rPr>
       <w:rFonts w:eastAsiaTheme="majorEastAsia" w:cstheme="majorBidi"/>
       <w:color w:val="595959" w:themeColor="text1" w:themeTint="A6"/>
       <w:spacing w:val="15"/>
+      <w:kern w:val="2"/>
       <w:sz w:val="28"/>
       <w:szCs w:val="28"/>
+      <w14:ligatures w14:val="standardContextual"/>
     </w:rPr>
   </w:style>
   <w:style w:type="character" w:customStyle="1" w:styleId="Sous-titreCar">
@@ -837,13 +1889,15 @@
     <w:qFormat/>
     <w:rsid w:val="00AD52B7"/>
     <w:pPr>
-      <w:spacing w:before="160"/>
+      <w:spacing w:before="160" w:line="259" w:lineRule="auto"/>
       <w:jc w:val="center"/>
     </w:pPr>
     <w:rPr>
       <w:i/>
       <w:iCs/>
       <w:color w:val="404040" w:themeColor="text1" w:themeTint="BF"/>
+      <w:kern w:val="2"/>
+      <w14:ligatures w14:val="standardContextual"/>
     </w:rPr>
   </w:style>
   <w:style w:type="character" w:customStyle="1" w:styleId="CitationCar">
@@ -865,9 +1919,14 @@
     <w:qFormat/>
     <w:rsid w:val="00AD52B7"/>
     <w:pPr>
+      <w:spacing w:line="259" w:lineRule="auto"/>
       <w:ind w:left="720"/>
       <w:contextualSpacing/>
     </w:pPr>
+    <w:rPr>
+      <w:kern w:val="2"/>
+      <w14:ligatures w14:val="standardContextual"/>
+    </w:rPr>
   </w:style>
   <w:style w:type="character" w:styleId="Accentuationintense">
     <w:name w:val="Intense Emphasis"/>
@@ -894,7 +1953,7 @@
         <w:top w:val="single" w:sz="4" w:space="10" w:color="0F4761" w:themeColor="accent1" w:themeShade="BF"/>
         <w:bottom w:val="single" w:sz="4" w:space="10" w:color="0F4761" w:themeColor="accent1" w:themeShade="BF"/>
       </w:pBdr>
-      <w:spacing w:before="360" w:after="360"/>
+      <w:spacing w:before="360" w:after="360" w:line="259" w:lineRule="auto"/>
       <w:ind w:left="864" w:right="864"/>
       <w:jc w:val="center"/>
     </w:pPr>
@@ -902,6 +1961,8 @@
       <w:i/>
       <w:iCs/>
       <w:color w:val="0F4761" w:themeColor="accent1" w:themeShade="BF"/>
+      <w:kern w:val="2"/>
+      <w14:ligatures w14:val="standardContextual"/>
     </w:rPr>
   </w:style>
   <w:style w:type="character" w:customStyle="1" w:styleId="CitationintenseCar">
@@ -928,6 +1989,62 @@
       <w:smallCaps/>
       <w:color w:val="0F4761" w:themeColor="accent1" w:themeShade="BF"/>
       <w:spacing w:val="5"/>
+    </w:rPr>
+  </w:style>
+  <w:style w:type="paragraph" w:styleId="En-ttedetabledesmatires">
+    <w:name w:val="TOC Heading"/>
+    <w:basedOn w:val="Titre1"/>
+    <w:next w:val="Normal"/>
+    <w:uiPriority w:val="39"/>
+    <w:unhideWhenUsed/>
+    <w:qFormat/>
+    <w:rsid w:val="00801576"/>
+    <w:pPr>
+      <w:spacing w:before="240" w:after="0"/>
+      <w:outlineLvl w:val="9"/>
+    </w:pPr>
+    <w:rPr>
+      <w:kern w:val="0"/>
+      <w:sz w:val="32"/>
+      <w:szCs w:val="32"/>
+      <w:lang w:val="en-US"/>
+      <w14:ligatures w14:val="none"/>
+    </w:rPr>
+  </w:style>
+  <w:style w:type="paragraph" w:styleId="TM1">
+    <w:name w:val="toc 1"/>
+    <w:basedOn w:val="Normal"/>
+    <w:next w:val="Normal"/>
+    <w:autoRedefine/>
+    <w:uiPriority w:val="39"/>
+    <w:unhideWhenUsed/>
+    <w:rsid w:val="00801576"/>
+    <w:pPr>
+      <w:spacing w:after="100"/>
+    </w:pPr>
+  </w:style>
+  <w:style w:type="paragraph" w:styleId="TM2">
+    <w:name w:val="toc 2"/>
+    <w:basedOn w:val="Normal"/>
+    <w:next w:val="Normal"/>
+    <w:autoRedefine/>
+    <w:uiPriority w:val="39"/>
+    <w:unhideWhenUsed/>
+    <w:rsid w:val="00801576"/>
+    <w:pPr>
+      <w:spacing w:after="100"/>
+      <w:ind w:left="220"/>
+    </w:pPr>
+  </w:style>
+  <w:style w:type="character" w:styleId="Lienhypertexte">
+    <w:name w:val="Hyperlink"/>
+    <w:basedOn w:val="Policepardfaut"/>
+    <w:uiPriority w:val="99"/>
+    <w:unhideWhenUsed/>
+    <w:rsid w:val="00801576"/>
+    <w:rPr>
+      <w:color w:val="467886" w:themeColor="hyperlink"/>
+      <w:u w:val="single"/>
     </w:rPr>
   </w:style>
 </w:styles>

</xml_diff>